<commit_message>
Update final reports and initialise GSSA implication.
</commit_message>
<xml_diff>
--- a/GSS/Gss python/Report writing.docx
+++ b/GSS/Gss python/Report writing.docx
@@ -20,6 +20,206 @@
         </w:rPr>
         <w:t>or spell checking from word</w:t>
       </w:r>
+    </w:p>
+    <w:p>
+      <w:pPr>
+        <w:rPr>
+          <w:lang w:val="en-GB"/>
+        </w:rPr>
+      </w:pPr>
+    </w:p>
+    <w:p>
+      <w:pPr>
+        <w:rPr>
+          <w:lang w:val="en-GB"/>
+        </w:rPr>
+      </w:pPr>
+    </w:p>
+    <w:p>
+      <w:pPr>
+        <w:rPr>
+          <w:lang w:val="en-GB"/>
+        </w:rPr>
+      </w:pPr>
+      <w:r>
+        <w:rPr>
+          <w:lang w:val="en-GB"/>
+        </w:rPr>
+        <w:t xml:space="preserve">This </w:t>
+      </w:r>
+    </w:p>
+    <w:p>
+      <w:pPr>
+        <w:rPr>
+          <w:lang w:val="en-GB"/>
+        </w:rPr>
+      </w:pPr>
+    </w:p>
+    <w:p>
+      <w:pPr>
+        <w:pStyle w:val="berschrift2"/>
+        <w:rPr>
+          <w:lang w:val="en-GB"/>
+        </w:rPr>
+      </w:pPr>
+      <w:r>
+        <w:rPr>
+          <w:lang w:val="en-GB"/>
+        </w:rPr>
+        <w:t>Introduction</w:t>
+      </w:r>
+    </w:p>
+    <w:p>
+      <w:pPr>
+        <w:rPr>
+          <w:lang w:val="en-GB"/>
+        </w:rPr>
+      </w:pPr>
+      <w:r>
+        <w:rPr>
+          <w:lang w:val="en-GB"/>
+        </w:rPr>
+        <w:t xml:space="preserve">The main contribution of this notebook is to translate the original </w:t>
+      </w:r>
+    </w:p>
+    <w:p>
+      <w:pPr>
+        <w:rPr>
+          <w:lang w:val="en-GB"/>
+        </w:rPr>
+      </w:pPr>
+    </w:p>
+    <w:p>
+      <w:pPr>
+        <w:rPr>
+          <w:lang w:val="en-GB"/>
+        </w:rPr>
+      </w:pPr>
+    </w:p>
+    <w:p>
+      <w:pPr>
+        <w:rPr>
+          <w:lang w:val="en-GB"/>
+        </w:rPr>
+      </w:pPr>
+      <w:r>
+        <w:rPr>
+          <w:lang w:val="en-GB"/>
+        </w:rPr>
+        <w:t>The following sections are as followed:</w:t>
+      </w:r>
+    </w:p>
+    <w:p>
+      <w:pPr>
+        <w:rPr>
+          <w:lang w:val="en-GB"/>
+        </w:rPr>
+      </w:pPr>
+      <w:r>
+        <w:rPr>
+          <w:lang w:val="en-GB"/>
+        </w:rPr>
+        <w:t xml:space="preserve">Section 2 </w:t>
+      </w:r>
+      <w:r>
+        <w:rPr>
+          <w:lang w:val="en-GB"/>
+        </w:rPr>
+        <w:t>we will be looking at how GSSA algorithm is constructed with python codes included</w:t>
+      </w:r>
+    </w:p>
+    <w:p>
+      <w:pPr>
+        <w:rPr>
+          <w:lang w:val="en-GB"/>
+        </w:rPr>
+      </w:pPr>
+      <w:r>
+        <w:rPr>
+          <w:lang w:val="en-GB"/>
+        </w:rPr>
+        <w:t xml:space="preserve">Section 3 </w:t>
+      </w:r>
+      <w:r>
+        <w:rPr>
+          <w:lang w:val="en-GB"/>
+        </w:rPr>
+        <w:t>we will be looking at the different Regression methods employed in the GSSA, with individual python codes</w:t>
+      </w:r>
+    </w:p>
+    <w:p>
+      <w:pPr>
+        <w:rPr>
+          <w:lang w:val="en-GB"/>
+        </w:rPr>
+      </w:pPr>
+    </w:p>
+    <w:p>
+      <w:pPr>
+        <w:rPr>
+          <w:lang w:val="en-GB"/>
+        </w:rPr>
+      </w:pPr>
+      <w:r>
+        <w:rPr>
+          <w:lang w:val="en-GB"/>
+        </w:rPr>
+        <w:t>Section 4 will be the benchmarking results from different methods</w:t>
+      </w:r>
+    </w:p>
+    <w:p>
+      <w:pPr>
+        <w:rPr>
+          <w:lang w:val="en-GB"/>
+        </w:rPr>
+      </w:pPr>
+    </w:p>
+    <w:p>
+      <w:pPr>
+        <w:rPr>
+          <w:lang w:val="en-GB"/>
+        </w:rPr>
+      </w:pPr>
+      <w:r>
+        <w:rPr>
+          <w:lang w:val="en-GB"/>
+        </w:rPr>
+        <w:t>Section 5 will be implementation of Country N</w:t>
+      </w:r>
+    </w:p>
+    <w:p>
+      <w:pPr>
+        <w:rPr>
+          <w:lang w:val="en-GB"/>
+        </w:rPr>
+      </w:pPr>
+    </w:p>
+    <w:p>
+      <w:pPr>
+        <w:rPr>
+          <w:lang w:val="en-GB"/>
+        </w:rPr>
+      </w:pPr>
+      <w:r>
+        <w:rPr>
+          <w:lang w:val="en-GB"/>
+        </w:rPr>
+        <w:t>Section 5 conclusion</w:t>
+      </w:r>
+    </w:p>
+    <w:p>
+      <w:pPr>
+        <w:rPr>
+          <w:lang w:val="en-GB"/>
+        </w:rPr>
+      </w:pPr>
+    </w:p>
+    <w:p>
+      <w:pPr>
+        <w:rPr>
+          <w:lang w:val="en-GB"/>
+        </w:rPr>
+      </w:pPr>
     </w:p>
     <w:p>
       <w:pPr>
@@ -458,6 +658,28 @@
     <w:name w:val="Normal"/>
     <w:qFormat/>
   </w:style>
+  <w:style w:type="paragraph" w:styleId="berschrift2">
+    <w:name w:val="heading 2"/>
+    <w:basedOn w:val="Standard"/>
+    <w:next w:val="Standard"/>
+    <w:link w:val="berschrift2Zchn"/>
+    <w:uiPriority w:val="9"/>
+    <w:unhideWhenUsed/>
+    <w:qFormat/>
+    <w:rsid w:val="00F778A2"/>
+    <w:pPr>
+      <w:keepNext/>
+      <w:keepLines/>
+      <w:spacing w:before="40" w:after="0"/>
+      <w:outlineLvl w:val="1"/>
+    </w:pPr>
+    <w:rPr>
+      <w:rFonts w:asciiTheme="majorHAnsi" w:eastAsiaTheme="majorEastAsia" w:hAnsiTheme="majorHAnsi" w:cstheme="majorBidi"/>
+      <w:color w:val="2F5496" w:themeColor="accent1" w:themeShade="BF"/>
+      <w:sz w:val="26"/>
+      <w:szCs w:val="26"/>
+    </w:rPr>
+  </w:style>
   <w:style w:type="character" w:default="1" w:styleId="Absatz-Standardschriftart">
     <w:name w:val="Default Paragraph Font"/>
     <w:uiPriority w:val="1"/>
@@ -484,6 +706,19 @@
     <w:uiPriority w:val="99"/>
     <w:semiHidden/>
     <w:unhideWhenUsed/>
+  </w:style>
+  <w:style w:type="character" w:customStyle="1" w:styleId="berschrift2Zchn">
+    <w:name w:val="Überschrift 2 Zchn"/>
+    <w:basedOn w:val="Absatz-Standardschriftart"/>
+    <w:link w:val="berschrift2"/>
+    <w:uiPriority w:val="9"/>
+    <w:rsid w:val="00F778A2"/>
+    <w:rPr>
+      <w:rFonts w:asciiTheme="majorHAnsi" w:eastAsiaTheme="majorEastAsia" w:hAnsiTheme="majorHAnsi" w:cstheme="majorBidi"/>
+      <w:color w:val="2F5496" w:themeColor="accent1" w:themeShade="BF"/>
+      <w:sz w:val="26"/>
+      <w:szCs w:val="26"/>
+    </w:rPr>
   </w:style>
 </w:styles>
 </file>

</xml_diff>

<commit_message>
Add more figures from benchmarking and also writings.
</commit_message>
<xml_diff>
--- a/GSS/Gss python/Report writing.docx
+++ b/GSS/Gss python/Report writing.docx
@@ -138,13 +138,7 @@
         <w:rPr>
           <w:lang w:val="en-GB"/>
         </w:rPr>
-        <w:t xml:space="preserve">Section 3 </w:t>
-      </w:r>
-      <w:r>
-        <w:rPr>
-          <w:lang w:val="en-GB"/>
-        </w:rPr>
-        <w:t>we will be looking at the different Regression methods employed in the GSSA, with individual python codes</w:t>
+        <w:t>Section 3 we will be looking at the different Regression methods employed in the GSSA, with individual python codes</w:t>
       </w:r>
     </w:p>
     <w:p>
@@ -216,38 +210,443 @@
     </w:p>
     <w:p>
       <w:pPr>
-        <w:rPr>
-          <w:lang w:val="en-GB"/>
-        </w:rPr>
-      </w:pPr>
-    </w:p>
-    <w:p>
-      <w:pPr>
-        <w:rPr>
-          <w:lang w:val="en-GB"/>
-        </w:rPr>
-      </w:pPr>
-    </w:p>
-    <w:p>
-      <w:pPr>
-        <w:rPr>
-          <w:lang w:val="en-GB"/>
-        </w:rPr>
-      </w:pPr>
-    </w:p>
-    <w:p>
-      <w:pPr>
-        <w:rPr>
-          <w:lang w:val="en-GB"/>
-        </w:rPr>
-      </w:pPr>
-    </w:p>
-    <w:p>
-      <w:pPr>
-        <w:rPr>
-          <w:lang w:val="en-GB"/>
-        </w:rPr>
-      </w:pPr>
+        <w:pStyle w:val="berschrift1"/>
+        <w:rPr>
+          <w:lang w:val="en-GB"/>
+        </w:rPr>
+      </w:pPr>
+      <w:r>
+        <w:rPr>
+          <w:lang w:val="en-GB"/>
+        </w:rPr>
+        <w:t>Generalised Stochastic Simulation Algorithm</w:t>
+      </w:r>
+    </w:p>
+    <w:p>
+      <w:pPr>
+        <w:rPr>
+          <w:lang w:val="en-GB"/>
+        </w:rPr>
+      </w:pPr>
+    </w:p>
+    <w:p>
+      <w:pPr>
+        <w:rPr>
+          <w:lang w:val="en-GB"/>
+        </w:rPr>
+      </w:pPr>
+      <w:r>
+        <w:rPr>
+          <w:lang w:val="en-GB"/>
+        </w:rPr>
+        <w:t>In this section, we will be looking a</w:t>
+      </w:r>
+      <w:r>
+        <w:rPr>
+          <w:lang w:val="en-GB"/>
+        </w:rPr>
+        <w:t xml:space="preserve">t the mechanism of the GSSA. I will illustrate this via applying </w:t>
+      </w:r>
+      <w:r>
+        <w:rPr>
+          <w:lang w:val="en-GB"/>
+        </w:rPr>
+        <w:t xml:space="preserve">a neoclassical stochastic growth model with only one representative agent. </w:t>
+      </w:r>
+      <w:r>
+        <w:rPr>
+          <w:lang w:val="en-GB"/>
+        </w:rPr>
+        <w:t xml:space="preserve">Notice that GSSA is more than capable of solving </w:t>
+      </w:r>
+      <w:r>
+        <w:rPr>
+          <w:lang w:val="en-GB"/>
+        </w:rPr>
+        <w:t xml:space="preserve">multi-dimensional problem, which I will showcase a multi-country framework also purposed by Judd et.al (2011). </w:t>
+      </w:r>
+      <w:r>
+        <w:rPr>
+          <w:lang w:val="en-GB"/>
+        </w:rPr>
+        <w:t>A</w:t>
+      </w:r>
+      <w:r>
+        <w:rPr>
+          <w:lang w:val="en-GB"/>
+        </w:rPr>
+        <w:t>side</w:t>
+      </w:r>
+      <w:r>
+        <w:rPr>
+          <w:lang w:val="en-GB"/>
+        </w:rPr>
+        <w:t xml:space="preserve"> with the theoretical explanations</w:t>
+      </w:r>
+      <w:r>
+        <w:rPr>
+          <w:lang w:val="en-GB"/>
+        </w:rPr>
+        <w:t xml:space="preserve"> of</w:t>
+      </w:r>
+      <w:r>
+        <w:rPr>
+          <w:lang w:val="en-GB"/>
+        </w:rPr>
+        <w:t xml:space="preserve"> each steps</w:t>
+      </w:r>
+      <w:r>
+        <w:rPr>
+          <w:lang w:val="en-GB"/>
+        </w:rPr>
+        <w:t>,</w:t>
+      </w:r>
+      <w:r>
+        <w:rPr>
+          <w:lang w:val="en-GB"/>
+        </w:rPr>
+        <w:t xml:space="preserve"> the corresponding codes will also shed more insights for the mechanisms.</w:t>
+      </w:r>
+    </w:p>
+    <w:p>
+      <w:pPr>
+        <w:rPr>
+          <w:lang w:val="en-GB"/>
+        </w:rPr>
+      </w:pPr>
+    </w:p>
+    <w:p>
+      <w:pPr>
+        <w:rPr>
+          <w:lang w:val="en-GB"/>
+        </w:rPr>
+      </w:pPr>
+      <w:r>
+        <w:rPr>
+          <w:lang w:val="en-GB"/>
+        </w:rPr>
+        <w:t>## Representative</w:t>
+      </w:r>
+      <w:r>
+        <w:rPr>
+          <w:lang w:val="en-GB"/>
+        </w:rPr>
+        <w:t xml:space="preserve"> Agent Model</w:t>
+      </w:r>
+    </w:p>
+    <w:p>
+      <w:pPr>
+        <w:rPr>
+          <w:lang w:val="en-GB"/>
+        </w:rPr>
+      </w:pPr>
+      <w:r>
+        <w:rPr>
+          <w:lang w:val="en-GB"/>
+        </w:rPr>
+        <w:t xml:space="preserve">Consider the following agent with a </w:t>
+      </w:r>
+      <w:r>
+        <w:rPr>
+          <w:lang w:val="en-GB"/>
+        </w:rPr>
+        <w:t>that faces intertemporal utility-maximisation problem:</w:t>
+      </w:r>
+    </w:p>
+    <w:p>
+      <w:pPr>
+        <w:rPr>
+          <w:lang w:val="en-GB"/>
+        </w:rPr>
+      </w:pPr>
+    </w:p>
+    <w:p>
+      <w:pPr>
+        <w:rPr>
+          <w:lang w:val="en-GB"/>
+        </w:rPr>
+      </w:pPr>
+      <w:r>
+        <w:rPr>
+          <w:lang w:val="en-GB"/>
+        </w:rPr>
+        <w:t>$E_{t}$ stands for the e</w:t>
+      </w:r>
+      <w:r>
+        <w:rPr>
+          <w:lang w:val="en-GB"/>
+        </w:rPr>
+        <w:t xml:space="preserve">xpectation operator for the information given at time $t$.  $c_{t}$, $k_{t}$, $a_{t}$ stands for consumption, capital, and productivity level respectively. </w:t>
+      </w:r>
+      <w:r>
+        <w:rPr>
+          <w:lang w:val="en-GB"/>
+        </w:rPr>
+        <w:t>$f(\dot)$</w:t>
+      </w:r>
+      <w:r>
+        <w:rPr>
+          <w:lang w:val="en-GB"/>
+        </w:rPr>
+        <w:t xml:space="preserve"> describes the production function. </w:t>
+      </w:r>
+      <w:r>
+        <w:rPr>
+          <w:lang w:val="en-GB"/>
+        </w:rPr>
+        <w:t>$\beta</w:t>
+      </w:r>
+      <w:r>
+        <w:rPr>
+          <w:rFonts w:ascii="Courier New" w:hAnsi="Courier New" w:cs="Courier New"/>
+          <w:color w:val="5D6879"/>
+          <w:shd w:val="clear" w:color="auto" w:fill="FFFFFF"/>
+          <w:lang w:val="en-GB"/>
+        </w:rPr>
+        <w:t xml:space="preserve"> \in (0,1)</w:t>
+      </w:r>
+      <w:r>
+        <w:rPr>
+          <w:lang w:val="en-GB"/>
+        </w:rPr>
+        <w:t>$ denotes the discount factor; while $\delta \in (0,1</w:t>
+      </w:r>
+      <w:r>
+        <w:rPr>
+          <w:lang w:val="en-GB"/>
+        </w:rPr>
+        <w:t>]</w:t>
+      </w:r>
+      <w:r>
+        <w:rPr>
+          <w:lang w:val="en-GB"/>
+        </w:rPr>
+        <w:t>$ and $\rho \in (-1,1)$ represents depreciation of capital and autocorrelation coefficient</w:t>
+      </w:r>
+      <w:r>
+        <w:rPr>
+          <w:lang w:val="en-GB"/>
+        </w:rPr>
+        <w:t xml:space="preserve"> </w:t>
+      </w:r>
+      <w:r>
+        <w:rPr>
+          <w:rFonts w:ascii="TTdcss10" w:hAnsi="TTdcss10" w:cs="TTdcss10"/>
+          <w:lang w:val="en-GB"/>
+        </w:rPr>
+        <w:t xml:space="preserve">of the productivity </w:t>
+      </w:r>
+      <w:r>
+        <w:rPr>
+          <w:rFonts w:ascii="TTdcss10" w:hAnsi="TTdcss10" w:cs="TTdcss10"/>
+          <w:lang w:val="en-GB"/>
+        </w:rPr>
+        <w:lastRenderedPageBreak/>
+        <w:t>level</w:t>
+      </w:r>
+      <w:r>
+        <w:rPr>
+          <w:lang w:val="en-GB"/>
+        </w:rPr>
+        <w:t>. $\sigma</w:t>
+      </w:r>
+      <w:r>
+        <w:rPr>
+          <w:lang w:val="en-GB"/>
+        </w:rPr>
+        <w:t xml:space="preserve"> </w:t>
+      </w:r>
+      <w:r>
+        <w:rPr>
+          <w:rFonts w:ascii="Courier New" w:hAnsi="Courier New" w:cs="Courier New"/>
+          <w:color w:val="5D6879"/>
+          <w:shd w:val="clear" w:color="auto" w:fill="FFFFFF"/>
+          <w:lang w:val="en-GB"/>
+        </w:rPr>
+        <w:t>\</w:t>
+      </w:r>
+      <w:proofErr w:type="spellStart"/>
+      <w:r>
+        <w:rPr>
+          <w:rFonts w:ascii="Courier New" w:hAnsi="Courier New" w:cs="Courier New"/>
+          <w:color w:val="5D6879"/>
+          <w:shd w:val="clear" w:color="auto" w:fill="FFFFFF"/>
+          <w:lang w:val="en-GB"/>
+        </w:rPr>
+        <w:t>geq</w:t>
+      </w:r>
+      <w:proofErr w:type="spellEnd"/>
+      <w:r>
+        <w:rPr>
+          <w:rFonts w:ascii="Courier New" w:hAnsi="Courier New" w:cs="Courier New"/>
+          <w:color w:val="5D6879"/>
+          <w:shd w:val="clear" w:color="auto" w:fill="FFFFFF"/>
+          <w:lang w:val="en-GB"/>
+        </w:rPr>
+        <w:t xml:space="preserve"> 0</w:t>
+      </w:r>
+      <w:r>
+        <w:rPr>
+          <w:lang w:val="en-GB"/>
+        </w:rPr>
+        <w:t>$ stands f</w:t>
+      </w:r>
+      <w:r>
+        <w:rPr>
+          <w:lang w:val="en-GB"/>
+        </w:rPr>
+        <w:t>or the standard deviation</w:t>
+      </w:r>
+      <w:r>
+        <w:rPr>
+          <w:lang w:val="en-GB"/>
+        </w:rPr>
+        <w:t xml:space="preserve"> of the productivity shock</w:t>
+      </w:r>
+      <w:r>
+        <w:rPr>
+          <w:lang w:val="en-GB"/>
+        </w:rPr>
+        <w:t>. Notice</w:t>
+      </w:r>
+      <w:r>
+        <w:rPr>
+          <w:lang w:val="en-GB"/>
+        </w:rPr>
+        <w:t xml:space="preserve"> that</w:t>
+      </w:r>
+      <w:r>
+        <w:rPr>
+          <w:lang w:val="en-GB"/>
+        </w:rPr>
+        <w:t xml:space="preserve"> </w:t>
+      </w:r>
+      <w:r>
+        <w:rPr>
+          <w:lang w:val="en-GB"/>
+        </w:rPr>
+        <w:t>at $t=0$ both $k$ and $a$ are given.</w:t>
+      </w:r>
+    </w:p>
+    <w:p>
+      <w:pPr>
+        <w:rPr>
+          <w:lang w:val="en-GB"/>
+        </w:rPr>
+      </w:pPr>
+      <w:r>
+        <w:rPr>
+          <w:lang w:val="en-GB"/>
+        </w:rPr>
+        <w:t>It is clear that equation $</w:t>
+      </w:r>
+      <w:proofErr w:type="spellStart"/>
+      <w:r>
+        <w:rPr>
+          <w:lang w:val="en-GB"/>
+        </w:rPr>
+        <w:t>eqref</w:t>
+      </w:r>
+      <w:proofErr w:type="spellEnd"/>
+      <w:r>
+        <w:rPr>
+          <w:lang w:val="en-GB"/>
+        </w:rPr>
+        <w:t xml:space="preserve">{Euler equation}$ denotes the </w:t>
+      </w:r>
+      <w:r>
+        <w:rPr>
+          <w:lang w:val="en-GB"/>
+        </w:rPr>
+        <w:t>Euler equation, while equation</w:t>
+      </w:r>
+    </w:p>
+    <w:p>
+      <w:pPr>
+        <w:rPr>
+          <w:lang w:val="en-GB"/>
+        </w:rPr>
+      </w:pPr>
+    </w:p>
+    <w:p>
+      <w:pPr>
+        <w:rPr>
+          <w:lang w:val="en-GB"/>
+        </w:rPr>
+      </w:pPr>
+    </w:p>
+    <w:p>
+      <w:pPr>
+        <w:rPr>
+          <w:lang w:val="en-GB"/>
+        </w:rPr>
+      </w:pPr>
+      <w:r>
+        <w:rPr>
+          <w:lang w:val="en-GB"/>
+        </w:rPr>
+        <w:t>The GSSA algorithm can be illustrated via two main stages</w:t>
+      </w:r>
+      <w:r>
+        <w:rPr>
+          <w:lang w:val="en-GB"/>
+        </w:rPr>
+        <w:t>,</w:t>
+      </w:r>
+      <w:r>
+        <w:rPr>
+          <w:lang w:val="en-GB"/>
+        </w:rPr>
+        <w:t xml:space="preserve"> which respectively are guessing the </w:t>
+      </w:r>
+    </w:p>
+    <w:p>
+      <w:pPr>
+        <w:rPr>
+          <w:lang w:val="en-GB"/>
+        </w:rPr>
+      </w:pPr>
+    </w:p>
+    <w:p>
+      <w:pPr>
+        <w:rPr>
+          <w:lang w:val="en-GB"/>
+        </w:rPr>
+      </w:pPr>
+    </w:p>
+    <w:p>
+      <w:pPr>
+        <w:pStyle w:val="berschrift1"/>
+        <w:rPr>
+          <w:lang w:val="en-GB"/>
+        </w:rPr>
+      </w:pPr>
+      <w:r>
+        <w:rPr>
+          <w:lang w:val="en-GB"/>
+        </w:rPr>
+        <w:t xml:space="preserve"> ill-conditioned problems</w:t>
+      </w:r>
+    </w:p>
+    <w:p>
+      <w:pPr>
+        <w:rPr>
+          <w:lang w:val="en-GB"/>
+        </w:rPr>
+      </w:pPr>
+    </w:p>
+    <w:p>
+      <w:pPr>
+        <w:rPr>
+          <w:lang w:val="en-GB"/>
+        </w:rPr>
+      </w:pPr>
+      <w:r>
+        <w:rPr>
+          <w:lang w:val="en-GB"/>
+        </w:rPr>
+        <w:t xml:space="preserve">We will kickstart </w:t>
+      </w:r>
     </w:p>
     <w:sectPr>
       <w:pgSz w:w="11906" w:h="16838"/>
@@ -658,6 +1057,27 @@
     <w:name w:val="Normal"/>
     <w:qFormat/>
   </w:style>
+  <w:style w:type="paragraph" w:styleId="berschrift1">
+    <w:name w:val="heading 1"/>
+    <w:basedOn w:val="Standard"/>
+    <w:next w:val="Standard"/>
+    <w:link w:val="berschrift1Zchn"/>
+    <w:uiPriority w:val="9"/>
+    <w:qFormat/>
+    <w:rsid w:val="00D933E2"/>
+    <w:pPr>
+      <w:keepNext/>
+      <w:keepLines/>
+      <w:spacing w:before="240" w:after="0"/>
+      <w:outlineLvl w:val="0"/>
+    </w:pPr>
+    <w:rPr>
+      <w:rFonts w:asciiTheme="majorHAnsi" w:eastAsiaTheme="majorEastAsia" w:hAnsiTheme="majorHAnsi" w:cstheme="majorBidi"/>
+      <w:color w:val="2F5496" w:themeColor="accent1" w:themeShade="BF"/>
+      <w:sz w:val="32"/>
+      <w:szCs w:val="32"/>
+    </w:rPr>
+  </w:style>
   <w:style w:type="paragraph" w:styleId="berschrift2">
     <w:name w:val="heading 2"/>
     <w:basedOn w:val="Standard"/>
@@ -718,6 +1138,19 @@
       <w:color w:val="2F5496" w:themeColor="accent1" w:themeShade="BF"/>
       <w:sz w:val="26"/>
       <w:szCs w:val="26"/>
+    </w:rPr>
+  </w:style>
+  <w:style w:type="character" w:customStyle="1" w:styleId="berschrift1Zchn">
+    <w:name w:val="Überschrift 1 Zchn"/>
+    <w:basedOn w:val="Absatz-Standardschriftart"/>
+    <w:link w:val="berschrift1"/>
+    <w:uiPriority w:val="9"/>
+    <w:rsid w:val="00D933E2"/>
+    <w:rPr>
+      <w:rFonts w:asciiTheme="majorHAnsi" w:eastAsiaTheme="majorEastAsia" w:hAnsiTheme="majorHAnsi" w:cstheme="majorBidi"/>
+      <w:color w:val="2F5496" w:themeColor="accent1" w:themeShade="BF"/>
+      <w:sz w:val="32"/>
+      <w:szCs w:val="32"/>
     </w:rPr>
   </w:style>
 </w:styles>

</xml_diff>

<commit_message>
Almost done caching the results.
Besides of 100 country and Monte-Carlo, other stuffs are done.
</commit_message>
<xml_diff>
--- a/GSS/Gss python/Report writing.docx
+++ b/GSS/Gss python/Report writing.docx
@@ -382,13 +382,7 @@
         <w:rPr>
           <w:lang w:val="en-GB"/>
         </w:rPr>
-        <w:t>$f(\dot)$</w:t>
-      </w:r>
-      <w:r>
-        <w:rPr>
-          <w:lang w:val="en-GB"/>
-        </w:rPr>
-        <w:t xml:space="preserve"> describes the production function. </w:t>
+        <w:t xml:space="preserve">$f(\dot)$ describes the production function. </w:t>
       </w:r>
       <w:r>
         <w:rPr>
@@ -636,16 +630,11 @@
       </w:pPr>
     </w:p>
     <w:p>
-      <w:pPr>
-        <w:rPr>
-          <w:lang w:val="en-GB"/>
-        </w:rPr>
-      </w:pPr>
-      <w:r>
-        <w:rPr>
-          <w:lang w:val="en-GB"/>
-        </w:rPr>
-        <w:t xml:space="preserve">We will kickstart </w:t>
+      <w:r>
+        <w:rPr>
+          <w:lang w:val="en-GB"/>
+        </w:rPr>
+        <w:t>We w</w:t>
       </w:r>
     </w:p>
     <w:sectPr>

</xml_diff>